<commit_message>
update separate stock metric folders
</commit_message>
<xml_diff>
--- a/diagrams/database/data_domain_description.docx
+++ b/diagrams/database/data_domain_description.docx
@@ -3628,14 +3628,10 @@
       </w:r>
       <w:r>
         <w:tab/>
-      </w:r>
-      <w:r>
         <w:t xml:space="preserve">from       </w:t>
       </w:r>
       <w:r>
         <w:tab/>
-      </w:r>
-      <w:r>
         <w:t>Stock: stock_id</w:t>
       </w:r>
     </w:p>
@@ -3649,8 +3645,6 @@
       </w:r>
       <w:r>
         <w:tab/>
-      </w:r>
-      <w:r>
         <w:t xml:space="preserve">to          </w:t>
       </w:r>
       <w:r>
@@ -3658,8 +3652,6 @@
       </w:r>
       <w:r>
         <w:tab/>
-      </w:r>
-      <w:r>
         <w:t>DailyStockMetric: stock_id</w:t>
       </w:r>
     </w:p>
@@ -3673,14 +3665,10 @@
       </w:r>
       <w:r>
         <w:tab/>
-      </w:r>
-      <w:r>
         <w:t xml:space="preserve">relation    </w:t>
       </w:r>
       <w:r>
         <w:tab/>
-      </w:r>
-      <w:r>
         <w:t>One to Many</w:t>
       </w:r>
     </w:p>
@@ -3700,14 +3688,10 @@
       </w:r>
       <w:r>
         <w:tab/>
-      </w:r>
-      <w:r>
         <w:t xml:space="preserve">from        </w:t>
       </w:r>
       <w:r>
         <w:tab/>
-      </w:r>
-      <w:r>
         <w:t>Stock: stock_id</w:t>
       </w:r>
     </w:p>
@@ -3721,8 +3705,6 @@
       </w:r>
       <w:r>
         <w:tab/>
-      </w:r>
-      <w:r>
         <w:t xml:space="preserve">to          </w:t>
       </w:r>
       <w:r>
@@ -3730,8 +3712,6 @@
       </w:r>
       <w:r>
         <w:tab/>
-      </w:r>
-      <w:r>
         <w:t>Transaction: stock_id</w:t>
       </w:r>
     </w:p>
@@ -3745,8 +3725,6 @@
       </w:r>
       <w:r>
         <w:tab/>
-      </w:r>
-      <w:r>
         <w:t>relation</w:t>
       </w:r>
       <w:r>
@@ -3754,8 +3732,6 @@
       </w:r>
       <w:r>
         <w:tab/>
-      </w:r>
-      <w:r>
         <w:t>One to Many</w:t>
       </w:r>
     </w:p>
@@ -3775,14 +3751,10 @@
       </w:r>
       <w:r>
         <w:tab/>
-      </w:r>
-      <w:r>
         <w:t xml:space="preserve">from        </w:t>
       </w:r>
       <w:r>
         <w:tab/>
-      </w:r>
-      <w:r>
         <w:t>Account: account_id</w:t>
       </w:r>
     </w:p>
@@ -3796,8 +3768,6 @@
       </w:r>
       <w:r>
         <w:tab/>
-      </w:r>
-      <w:r>
         <w:t xml:space="preserve">to          </w:t>
       </w:r>
       <w:r>
@@ -3805,8 +3775,6 @@
       </w:r>
       <w:r>
         <w:tab/>
-      </w:r>
-      <w:r>
         <w:t>Transaction: account_id</w:t>
       </w:r>
     </w:p>
@@ -3820,14 +3788,10 @@
       </w:r>
       <w:r>
         <w:tab/>
-      </w:r>
-      <w:r>
         <w:t xml:space="preserve">relation    </w:t>
       </w:r>
       <w:r>
         <w:tab/>
-      </w:r>
-      <w:r>
         <w:t>One to Many</w:t>
       </w:r>
     </w:p>
@@ -3847,14 +3811,10 @@
       </w:r>
       <w:r>
         <w:tab/>
-      </w:r>
-      <w:r>
         <w:t xml:space="preserve">from        </w:t>
       </w:r>
       <w:r>
         <w:tab/>
-      </w:r>
-      <w:r>
         <w:t>Customer: customer_id</w:t>
       </w:r>
     </w:p>
@@ -3868,8 +3828,6 @@
       </w:r>
       <w:r>
         <w:tab/>
-      </w:r>
-      <w:r>
         <w:t xml:space="preserve">to         </w:t>
       </w:r>
       <w:r>
@@ -3877,8 +3835,6 @@
       </w:r>
       <w:r>
         <w:tab/>
-      </w:r>
-      <w:r>
         <w:t>Account: customer_id</w:t>
       </w:r>
     </w:p>
@@ -3892,14 +3848,10 @@
       </w:r>
       <w:r>
         <w:tab/>
-      </w:r>
-      <w:r>
         <w:t xml:space="preserve">relation    </w:t>
       </w:r>
       <w:r>
         <w:tab/>
-      </w:r>
-      <w:r>
         <w:t>One to Many</w:t>
       </w:r>
     </w:p>
@@ -3919,14 +3871,10 @@
       </w:r>
       <w:r>
         <w:tab/>
-      </w:r>
-      <w:r>
         <w:t xml:space="preserve">from        </w:t>
       </w:r>
       <w:r>
         <w:tab/>
-      </w:r>
-      <w:r>
         <w:t>Account: account_id</w:t>
       </w:r>
     </w:p>
@@ -3940,8 +3888,6 @@
       </w:r>
       <w:r>
         <w:tab/>
-      </w:r>
-      <w:r>
         <w:t xml:space="preserve">to          </w:t>
       </w:r>
       <w:r>
@@ -3949,8 +3895,6 @@
       </w:r>
       <w:r>
         <w:tab/>
-      </w:r>
-      <w:r>
         <w:t>StockHolding: account_id</w:t>
       </w:r>
     </w:p>
@@ -3964,14 +3908,10 @@
       </w:r>
       <w:r>
         <w:tab/>
-      </w:r>
-      <w:r>
         <w:t xml:space="preserve">relation    </w:t>
       </w:r>
       <w:r>
         <w:tab/>
-      </w:r>
-      <w:r>
         <w:t>One to Many</w:t>
       </w:r>
     </w:p>
@@ -3991,14 +3931,10 @@
       </w:r>
       <w:r>
         <w:tab/>
-      </w:r>
-      <w:r>
         <w:t xml:space="preserve">from        </w:t>
       </w:r>
       <w:r>
         <w:tab/>
-      </w:r>
-      <w:r>
         <w:t>Stock: stock_id</w:t>
       </w:r>
     </w:p>
@@ -4012,8 +3948,6 @@
       </w:r>
       <w:r>
         <w:tab/>
-      </w:r>
-      <w:r>
         <w:t xml:space="preserve">to          </w:t>
       </w:r>
       <w:r>
@@ -4021,8 +3955,6 @@
       </w:r>
       <w:r>
         <w:tab/>
-      </w:r>
-      <w:r>
         <w:t>StockHolding: stock_id</w:t>
       </w:r>
     </w:p>
@@ -4036,19 +3968,136 @@
       </w:r>
       <w:r>
         <w:tab/>
-      </w:r>
-      <w:r>
         <w:t xml:space="preserve">relation    </w:t>
       </w:r>
       <w:r>
         <w:tab/>
-      </w:r>
-      <w:r>
         <w:t>One to Many</w:t>
+      </w:r>
+    </w:p>
+    <w:p>
+      <w:pPr>
+        <w:spacing w:line="240" w:lineRule="auto"/>
+        <w:contextualSpacing/>
+      </w:pPr>
+    </w:p>
+    <w:p>
+      <w:pPr>
+        <w:spacing w:line="240" w:lineRule="auto"/>
+        <w:contextualSpacing/>
+      </w:pPr>
+    </w:p>
+    <w:p>
+      <w:pPr>
+        <w:spacing w:line="240" w:lineRule="auto"/>
+        <w:contextualSpacing/>
+      </w:pPr>
+      <w:r>
+        <w:t>Application/Use Cases</w:t>
+      </w:r>
+    </w:p>
+    <w:p>
+      <w:pPr>
+        <w:spacing w:line="240" w:lineRule="auto"/>
+        <w:contextualSpacing/>
+      </w:pPr>
+    </w:p>
+    <w:p>
+      <w:pPr>
+        <w:spacing w:line="240" w:lineRule="auto"/>
+        <w:ind w:left="720"/>
+        <w:contextualSpacing/>
+      </w:pPr>
+      <w:r>
+        <w:t>This Financial database has a multitude of uses as can be seen by the example quer</w:t>
+      </w:r>
+      <w:r>
+        <w:t xml:space="preserve">ies. There are 2 main functions that the application provides. </w:t>
+      </w:r>
+    </w:p>
+    <w:p>
+      <w:pPr>
+        <w:pStyle w:val="ListParagraph"/>
+        <w:numPr>
+          <w:ilvl w:val="0"/>
+          <w:numId w:val="1"/>
+        </w:numPr>
+        <w:spacing w:line="240" w:lineRule="auto"/>
+      </w:pPr>
+      <w:r>
+        <w:t xml:space="preserve">First is the ability to store and answer questions about stock data through use of the Daily Metric Table. Additional tables could be added to store quarterly and yearly financial metrics.  </w:t>
+      </w:r>
+    </w:p>
+    <w:p>
+      <w:pPr>
+        <w:pStyle w:val="ListParagraph"/>
+        <w:numPr>
+          <w:ilvl w:val="0"/>
+          <w:numId w:val="1"/>
+        </w:numPr>
+        <w:spacing w:line="240" w:lineRule="auto"/>
+      </w:pPr>
+      <w:r>
+        <w:t>Second, the database stores customer, account, and transaction information. This means that the database can serve as a backend to a brokerage firm. The firm can answer questions about its customer base and their specific needs based on the data.</w:t>
+      </w:r>
+    </w:p>
+    <w:p>
+      <w:pPr>
+        <w:spacing w:line="240" w:lineRule="auto"/>
+        <w:ind w:left="720"/>
+      </w:pPr>
+      <w:r>
+        <w:t xml:space="preserve">As a final use case, the </w:t>
+      </w:r>
+      <w:hyperlink r:id="rId7" w:history="1">
+        <w:r>
+          <w:rPr>
+            <w:rStyle w:val="Hyperlink"/>
+          </w:rPr>
+          <w:t>GitHub repos</w:t>
+        </w:r>
+        <w:r>
+          <w:rPr>
+            <w:rStyle w:val="Hyperlink"/>
+          </w:rPr>
+          <w:t>i</w:t>
+        </w:r>
+        <w:r>
+          <w:rPr>
+            <w:rStyle w:val="Hyperlink"/>
+          </w:rPr>
+          <w:t>tory</w:t>
+        </w:r>
+      </w:hyperlink>
+      <w:r>
+        <w:t xml:space="preserve"> contains scripts that inject data from Yahoo Finance into the database. Using this method, a firm could store historical financial data for future analysis.</w:t>
+      </w:r>
+    </w:p>
+    <w:p>
+      <w:pPr>
+        <w:spacing w:line="240" w:lineRule="auto"/>
+        <w:ind w:left="720"/>
+      </w:pPr>
+    </w:p>
+    <w:p>
+      <w:pPr>
+        <w:spacing w:line="240" w:lineRule="auto"/>
+      </w:pPr>
+      <w:r>
+        <w:t>Reference:</w:t>
+      </w:r>
+      <w:r>
+        <w:br/>
+      </w:r>
+      <w:r>
+        <w:tab/>
+      </w:r>
+      <w:r>
+        <w:t>https://github.com/jaywhtlw45/Finance-Data-Management?tab=readme-ov-file#usage</w:t>
       </w:r>
     </w:p>
     <w:sectPr>
-      <w:headerReference w:type="first" r:id="rId6"/>
+      <w:headerReference w:type="first" r:id="rId8"/>
       <w:pgSz w:w="12240" w:h="15840"/>
       <w:pgMar w:top="1440" w:right="1440" w:bottom="1440" w:left="1440" w:header="720" w:footer="720" w:gutter="0"/>
       <w:cols w:space="720"/>
@@ -4135,6 +4184,126 @@
   </w:p>
   <w:p/>
 </w:hdr>
+</file>
+
+<file path=word/numbering.xml><?xml version="1.0" encoding="utf-8"?>
+<w:numbering xmlns:wpc="http://schemas.microsoft.com/office/word/2010/wordprocessingCanvas" xmlns:cx="http://schemas.microsoft.com/office/drawing/2014/chartex" xmlns:cx1="http://schemas.microsoft.com/office/drawing/2015/9/8/chartex" xmlns:cx2="http://schemas.microsoft.com/office/drawing/2015/10/21/chartex" xmlns:cx3="http://schemas.microsoft.com/office/drawing/2016/5/9/chartex" xmlns:cx4="http://schemas.microsoft.com/office/drawing/2016/5/10/chartex" xmlns:cx5="http://schemas.microsoft.com/office/drawing/2016/5/11/chartex" xmlns:cx6="http://schemas.microsoft.com/office/drawing/2016/5/12/chartex" xmlns:cx7="http://schemas.microsoft.com/office/drawing/2016/5/13/chartex" xmlns:cx8="http://schemas.microsoft.com/office/drawing/2016/5/14/chartex" xmlns:mc="http://schemas.openxmlformats.org/markup-compatibility/2006" xmlns:aink="http://schemas.microsoft.com/office/drawing/2016/ink" xmlns:am3d="http://schemas.microsoft.com/office/drawing/2017/model3d" xmlns:o="urn:schemas-microsoft-com:office:office" xmlns:oel="http://schemas.microsoft.com/office/2019/extlst" xmlns:r="http://schemas.openxmlformats.org/officeDocument/2006/relationships" xmlns:m="http://schemas.openxmlformats.org/officeDocument/2006/math" xmlns:v="urn:schemas-microsoft-com:vml" xmlns:wp14="http://schemas.microsoft.com/office/word/2010/wordprocessingDrawing" xmlns:wp="http://schemas.openxmlformats.org/drawingml/2006/wordprocessingDrawing" xmlns:w10="urn:schemas-microsoft-com:office:word" xmlns:w="http://schemas.openxmlformats.org/wordprocessingml/2006/main" xmlns:w14="http://schemas.microsoft.com/office/word/2010/wordml" xmlns:w15="http://schemas.microsoft.com/office/word/2012/wordml" xmlns:w16cex="http://schemas.microsoft.com/office/word/2018/wordml/cex" xmlns:w16cid="http://schemas.microsoft.com/office/word/2016/wordml/cid" xmlns:w16="http://schemas.microsoft.com/office/word/2018/wordml" xmlns:w16sdtdh="http://schemas.microsoft.com/office/word/2020/wordml/sdtdatahash" xmlns:w16se="http://schemas.microsoft.com/office/word/2015/wordml/symex" xmlns:wpg="http://schemas.microsoft.com/office/word/2010/wordprocessingGroup" xmlns:wpi="http://schemas.microsoft.com/office/word/2010/wordprocessingInk" xmlns:wne="http://schemas.microsoft.com/office/word/2006/wordml" xmlns:wps="http://schemas.microsoft.com/office/word/2010/wordprocessingShape" mc:Ignorable="w14 w15 w16se w16cid w16 w16cex w16sdtdh wp14">
+  <w:abstractNum w:abstractNumId="0" w15:restartNumberingAfterBreak="0">
+    <w:nsid w:val="1E1A74B8"/>
+    <w:multiLevelType w:val="hybridMultilevel"/>
+    <w:tmpl w:val="55F4F00C"/>
+    <w:lvl w:ilvl="0" w:tplc="FE826224">
+      <w:numFmt w:val="bullet"/>
+      <w:lvlText w:val="-"/>
+      <w:lvlJc w:val="left"/>
+      <w:pPr>
+        <w:ind w:left="1080" w:hanging="360"/>
+      </w:pPr>
+      <w:rPr>
+        <w:rFonts w:ascii="Calibri" w:eastAsiaTheme="minorHAnsi" w:hAnsi="Calibri" w:cs="Calibri" w:hint="default"/>
+      </w:rPr>
+    </w:lvl>
+    <w:lvl w:ilvl="1" w:tplc="04090003" w:tentative="1">
+      <w:start w:val="1"/>
+      <w:numFmt w:val="bullet"/>
+      <w:lvlText w:val="o"/>
+      <w:lvlJc w:val="left"/>
+      <w:pPr>
+        <w:ind w:left="1800" w:hanging="360"/>
+      </w:pPr>
+      <w:rPr>
+        <w:rFonts w:ascii="Courier New" w:hAnsi="Courier New" w:cs="Courier New" w:hint="default"/>
+      </w:rPr>
+    </w:lvl>
+    <w:lvl w:ilvl="2" w:tplc="04090005" w:tentative="1">
+      <w:start w:val="1"/>
+      <w:numFmt w:val="bullet"/>
+      <w:lvlText w:val=""/>
+      <w:lvlJc w:val="left"/>
+      <w:pPr>
+        <w:ind w:left="2520" w:hanging="360"/>
+      </w:pPr>
+      <w:rPr>
+        <w:rFonts w:ascii="Wingdings" w:hAnsi="Wingdings" w:hint="default"/>
+      </w:rPr>
+    </w:lvl>
+    <w:lvl w:ilvl="3" w:tplc="04090001" w:tentative="1">
+      <w:start w:val="1"/>
+      <w:numFmt w:val="bullet"/>
+      <w:lvlText w:val=""/>
+      <w:lvlJc w:val="left"/>
+      <w:pPr>
+        <w:ind w:left="3240" w:hanging="360"/>
+      </w:pPr>
+      <w:rPr>
+        <w:rFonts w:ascii="Symbol" w:hAnsi="Symbol" w:hint="default"/>
+      </w:rPr>
+    </w:lvl>
+    <w:lvl w:ilvl="4" w:tplc="04090003" w:tentative="1">
+      <w:start w:val="1"/>
+      <w:numFmt w:val="bullet"/>
+      <w:lvlText w:val="o"/>
+      <w:lvlJc w:val="left"/>
+      <w:pPr>
+        <w:ind w:left="3960" w:hanging="360"/>
+      </w:pPr>
+      <w:rPr>
+        <w:rFonts w:ascii="Courier New" w:hAnsi="Courier New" w:cs="Courier New" w:hint="default"/>
+      </w:rPr>
+    </w:lvl>
+    <w:lvl w:ilvl="5" w:tplc="04090005" w:tentative="1">
+      <w:start w:val="1"/>
+      <w:numFmt w:val="bullet"/>
+      <w:lvlText w:val=""/>
+      <w:lvlJc w:val="left"/>
+      <w:pPr>
+        <w:ind w:left="4680" w:hanging="360"/>
+      </w:pPr>
+      <w:rPr>
+        <w:rFonts w:ascii="Wingdings" w:hAnsi="Wingdings" w:hint="default"/>
+      </w:rPr>
+    </w:lvl>
+    <w:lvl w:ilvl="6" w:tplc="04090001" w:tentative="1">
+      <w:start w:val="1"/>
+      <w:numFmt w:val="bullet"/>
+      <w:lvlText w:val=""/>
+      <w:lvlJc w:val="left"/>
+      <w:pPr>
+        <w:ind w:left="5400" w:hanging="360"/>
+      </w:pPr>
+      <w:rPr>
+        <w:rFonts w:ascii="Symbol" w:hAnsi="Symbol" w:hint="default"/>
+      </w:rPr>
+    </w:lvl>
+    <w:lvl w:ilvl="7" w:tplc="04090003" w:tentative="1">
+      <w:start w:val="1"/>
+      <w:numFmt w:val="bullet"/>
+      <w:lvlText w:val="o"/>
+      <w:lvlJc w:val="left"/>
+      <w:pPr>
+        <w:ind w:left="6120" w:hanging="360"/>
+      </w:pPr>
+      <w:rPr>
+        <w:rFonts w:ascii="Courier New" w:hAnsi="Courier New" w:cs="Courier New" w:hint="default"/>
+      </w:rPr>
+    </w:lvl>
+    <w:lvl w:ilvl="8" w:tplc="04090005" w:tentative="1">
+      <w:start w:val="1"/>
+      <w:numFmt w:val="bullet"/>
+      <w:lvlText w:val=""/>
+      <w:lvlJc w:val="left"/>
+      <w:pPr>
+        <w:ind w:left="6840" w:hanging="360"/>
+      </w:pPr>
+      <w:rPr>
+        <w:rFonts w:ascii="Wingdings" w:hAnsi="Wingdings" w:hint="default"/>
+      </w:rPr>
+    </w:lvl>
+  </w:abstractNum>
+  <w:num w:numId="1" w16cid:durableId="1827621782">
+    <w:abstractNumId w:val="0"/>
+  </w:num>
+</w:numbering>
 </file>
 
 <file path=word/styles.xml><?xml version="1.0" encoding="utf-8"?>
@@ -4609,6 +4778,52 @@
     <w:uiPriority w:val="99"/>
     <w:rsid w:val="00333B0E"/>
   </w:style>
+  <w:style w:type="paragraph" w:styleId="ListParagraph">
+    <w:name w:val="List Paragraph"/>
+    <w:basedOn w:val="Normal"/>
+    <w:uiPriority w:val="34"/>
+    <w:qFormat/>
+    <w:rsid w:val="003D2AFE"/>
+    <w:pPr>
+      <w:ind w:left="720"/>
+      <w:contextualSpacing/>
+    </w:pPr>
+  </w:style>
+  <w:style w:type="character" w:styleId="Hyperlink">
+    <w:name w:val="Hyperlink"/>
+    <w:basedOn w:val="DefaultParagraphFont"/>
+    <w:uiPriority w:val="99"/>
+    <w:unhideWhenUsed/>
+    <w:rsid w:val="003D2AFE"/>
+    <w:rPr>
+      <w:color w:val="0563C1" w:themeColor="hyperlink"/>
+      <w:u w:val="single"/>
+    </w:rPr>
+  </w:style>
+  <w:style w:type="character" w:styleId="UnresolvedMention">
+    <w:name w:val="Unresolved Mention"/>
+    <w:basedOn w:val="DefaultParagraphFont"/>
+    <w:uiPriority w:val="99"/>
+    <w:semiHidden/>
+    <w:unhideWhenUsed/>
+    <w:rsid w:val="003D2AFE"/>
+    <w:rPr>
+      <w:color w:val="605E5C"/>
+      <w:shd w:val="clear" w:color="auto" w:fill="E1DFDD"/>
+    </w:rPr>
+  </w:style>
+  <w:style w:type="character" w:styleId="FollowedHyperlink">
+    <w:name w:val="FollowedHyperlink"/>
+    <w:basedOn w:val="DefaultParagraphFont"/>
+    <w:uiPriority w:val="99"/>
+    <w:semiHidden/>
+    <w:unhideWhenUsed/>
+    <w:rsid w:val="003D2AFE"/>
+    <w:rPr>
+      <w:color w:val="954F72" w:themeColor="followedHyperlink"/>
+      <w:u w:val="single"/>
+    </w:rPr>
+  </w:style>
 </w:styles>
 </file>
 

</xml_diff>